<commit_message>
Added all files for Task 1
</commit_message>
<xml_diff>
--- a/Aufgabe1/Betriebssysteme Praktikum Protokoll.docx
+++ b/Aufgabe1/Betriebssysteme Praktikum Protokoll.docx
@@ -44,145 +44,56 @@
         </w:numPr>
       </w:pPr>
       <w:r>
-        <w:t xml:space="preserve">1. Erweiterung, </w:t>
-      </w:r>
-      <w:proofErr w:type="spellStart"/>
-      <w:r>
-        <w:t>ls</w:t>
-      </w:r>
-      <w:proofErr w:type="spellEnd"/>
-      <w:r>
-        <w:t xml:space="preserve"> –X /</w:t>
-      </w:r>
-      <w:proofErr w:type="spellStart"/>
-      <w:r>
-        <w:t>etc</w:t>
-      </w:r>
-      <w:proofErr w:type="spellEnd"/>
-    </w:p>
-    <w:p>
-      <w:pPr>
-        <w:pStyle w:val="Listenabsatz"/>
-        <w:numPr>
-          <w:ilvl w:val="0"/>
-          <w:numId w:val="1"/>
-        </w:numPr>
-      </w:pPr>
-      <w:r>
-        <w:t xml:space="preserve">2. Modifikationszeit, </w:t>
-      </w:r>
-      <w:proofErr w:type="spellStart"/>
-      <w:r>
-        <w:t>ls</w:t>
-      </w:r>
-      <w:proofErr w:type="spellEnd"/>
-      <w:r>
-        <w:t xml:space="preserve"> –t /</w:t>
-      </w:r>
-      <w:proofErr w:type="spellStart"/>
-      <w:r>
-        <w:t>etc</w:t>
-      </w:r>
-      <w:proofErr w:type="spellEnd"/>
-    </w:p>
-    <w:p>
-      <w:pPr>
-        <w:pStyle w:val="Listenabsatz"/>
-        <w:numPr>
-          <w:ilvl w:val="0"/>
-          <w:numId w:val="1"/>
-        </w:numPr>
-      </w:pPr>
-      <w:r>
-        <w:t xml:space="preserve">3. Erweiterung </w:t>
-      </w:r>
-      <w:proofErr w:type="spellStart"/>
-      <w:r>
-        <w:t>reverse</w:t>
-      </w:r>
-      <w:proofErr w:type="spellEnd"/>
-      <w:r>
-        <w:t xml:space="preserve">, </w:t>
-      </w:r>
-      <w:proofErr w:type="spellStart"/>
-      <w:r>
-        <w:t>ls</w:t>
-      </w:r>
-      <w:proofErr w:type="spellEnd"/>
-      <w:r>
-        <w:t xml:space="preserve"> –X –r /</w:t>
-      </w:r>
-      <w:proofErr w:type="spellStart"/>
-      <w:r>
-        <w:t>etc</w:t>
-      </w:r>
-      <w:proofErr w:type="spellEnd"/>
-    </w:p>
-    <w:p>
-      <w:pPr>
-        <w:pStyle w:val="Listenabsatz"/>
-        <w:numPr>
-          <w:ilvl w:val="0"/>
-          <w:numId w:val="1"/>
-        </w:numPr>
-      </w:pPr>
-      <w:r>
-        <w:t xml:space="preserve">4. Modifikationszeit </w:t>
-      </w:r>
-      <w:proofErr w:type="spellStart"/>
-      <w:r>
-        <w:t>reverse</w:t>
-      </w:r>
-      <w:proofErr w:type="spellEnd"/>
-      <w:r>
-        <w:t xml:space="preserve">, </w:t>
-      </w:r>
-      <w:proofErr w:type="spellStart"/>
-      <w:r>
-        <w:t>ls</w:t>
-      </w:r>
-      <w:proofErr w:type="spellEnd"/>
-      <w:r>
-        <w:t xml:space="preserve"> –t –r /</w:t>
-      </w:r>
-      <w:proofErr w:type="spellStart"/>
-      <w:r>
-        <w:t>etc</w:t>
-      </w:r>
-      <w:proofErr w:type="spellEnd"/>
-    </w:p>
-    <w:p>
-      <w:pPr>
-        <w:pStyle w:val="Listenabsatz"/>
-        <w:numPr>
-          <w:ilvl w:val="0"/>
-          <w:numId w:val="1"/>
-        </w:numPr>
-      </w:pPr>
-      <w:r>
-        <w:t xml:space="preserve">5. Rekursiv anzeigen (alle </w:t>
-      </w:r>
-      <w:proofErr w:type="spellStart"/>
-      <w:r>
-        <w:t>unterverzeichnisse</w:t>
-      </w:r>
-      <w:proofErr w:type="spellEnd"/>
-      <w:r>
-        <w:t xml:space="preserve">) : </w:t>
-      </w:r>
-      <w:proofErr w:type="spellStart"/>
-      <w:r>
-        <w:t>ls</w:t>
-      </w:r>
-      <w:proofErr w:type="spellEnd"/>
-      <w:r>
-        <w:t xml:space="preserve"> –l –R /</w:t>
-      </w:r>
-      <w:proofErr w:type="spellStart"/>
-      <w:r>
-        <w:t>etc</w:t>
-      </w:r>
-      <w:proofErr w:type="spellEnd"/>
+        <w:t>1. Erweiterung, ls –X /etc</w:t>
+      </w:r>
+    </w:p>
+    <w:p>
+      <w:pPr>
+        <w:pStyle w:val="Listenabsatz"/>
+        <w:numPr>
+          <w:ilvl w:val="0"/>
+          <w:numId w:val="1"/>
+        </w:numPr>
+      </w:pPr>
+      <w:r>
+        <w:t>2. Modifikationszeit, ls –t /etc</w:t>
+      </w:r>
+    </w:p>
+    <w:p>
+      <w:pPr>
+        <w:pStyle w:val="Listenabsatz"/>
+        <w:numPr>
+          <w:ilvl w:val="0"/>
+          <w:numId w:val="1"/>
+        </w:numPr>
+      </w:pPr>
+      <w:r>
+        <w:t>3. Erweiterung reverse, ls –X –r /etc</w:t>
+      </w:r>
+    </w:p>
+    <w:p>
+      <w:pPr>
+        <w:pStyle w:val="Listenabsatz"/>
+        <w:numPr>
+          <w:ilvl w:val="0"/>
+          <w:numId w:val="1"/>
+        </w:numPr>
+      </w:pPr>
+      <w:r>
+        <w:t>4. Modifikationszeit reverse, ls –t –r /etc</w:t>
+      </w:r>
+    </w:p>
+    <w:p>
+      <w:pPr>
+        <w:pStyle w:val="Listenabsatz"/>
+        <w:numPr>
+          <w:ilvl w:val="0"/>
+          <w:numId w:val="1"/>
+        </w:numPr>
+      </w:pPr>
+      <w:r>
+        <w:t>5. Rekursiv anzeigen (alle unterverzeichnisse) : ls –l –R /etc</w:t>
+      </w:r>
     </w:p>
     <w:p>
       <w:r>
@@ -198,59 +109,22 @@
         </w:numPr>
       </w:pPr>
       <w:r>
-        <w:t xml:space="preserve">Das </w:t>
-      </w:r>
-      <w:proofErr w:type="spellStart"/>
-      <w:r>
-        <w:t>sort</w:t>
-      </w:r>
-      <w:proofErr w:type="spellEnd"/>
-      <w:r>
-        <w:t xml:space="preserve">  bei dem Befehl </w:t>
-      </w:r>
-      <w:proofErr w:type="spellStart"/>
-      <w:r>
-        <w:t>sort</w:t>
-      </w:r>
-      <w:proofErr w:type="spellEnd"/>
-      <w:r>
-        <w:t xml:space="preserve"> –r my_listing.txt gibt alle Zeilen aus der Datei aus, jedoch falschherum </w:t>
-      </w:r>
-    </w:p>
-    <w:p>
-      <w:pPr>
-        <w:pStyle w:val="Listenabsatz"/>
-        <w:numPr>
-          <w:ilvl w:val="0"/>
-          <w:numId w:val="1"/>
-        </w:numPr>
-      </w:pPr>
-      <w:r>
-        <w:t xml:space="preserve">Das </w:t>
-      </w:r>
-      <w:proofErr w:type="spellStart"/>
-      <w:r>
-        <w:t>sort</w:t>
-      </w:r>
-      <w:proofErr w:type="spellEnd"/>
-      <w:r>
-        <w:t xml:space="preserve"> in dem Befehl </w:t>
-      </w:r>
-      <w:proofErr w:type="spellStart"/>
-      <w:r>
-        <w:t>ls</w:t>
-      </w:r>
-      <w:proofErr w:type="spellEnd"/>
-      <w:r>
-        <w:t xml:space="preserve"> –l | </w:t>
-      </w:r>
-      <w:proofErr w:type="spellStart"/>
-      <w:r>
-        <w:t>sort</w:t>
-      </w:r>
-      <w:proofErr w:type="spellEnd"/>
-      <w:r>
-        <w:t xml:space="preserve"> –rnk5 zeigt die Verzeichnisstruktur. Hierbei </w:t>
+        <w:t xml:space="preserve">Das sort  bei dem Befehl sort –r my_listing.txt gibt alle Zeilen aus der Datei aus, jedoch falschherum </w:t>
+      </w:r>
+    </w:p>
+    <w:p>
+      <w:pPr>
+        <w:pStyle w:val="Listenabsatz"/>
+        <w:numPr>
+          <w:ilvl w:val="0"/>
+          <w:numId w:val="1"/>
+        </w:numPr>
+      </w:pPr>
+      <w:r>
+        <w:t xml:space="preserve">Das sort in dem Befehl </w:t>
+      </w:r>
+      <w:r>
+        <w:t xml:space="preserve">ls –l | sort –rnk5 zeigt die Verzeichnisstruktur. Hierbei </w:t>
       </w:r>
       <w:r>
         <w:t>wird die Datei, die als erstes erstellt wurde ganz oben angezeigt, danach folgt die, die als letztes erstellt wurde und dann absteigend die direkt davor erstellt wurden.</w:t>
@@ -311,80 +185,34 @@
     <w:p>
       <w:r>
         <w:tab/>
-      </w:r>
-      <w:proofErr w:type="spellStart"/>
-      <w:r>
-        <w:t>Ls</w:t>
-      </w:r>
-      <w:proofErr w:type="spellEnd"/>
-      <w:r>
-        <w:t xml:space="preserve"> t*</w:t>
+        <w:t>Ls t*</w:t>
       </w:r>
     </w:p>
     <w:p>
       <w:r>
         <w:tab/>
       </w:r>
-      <w:proofErr w:type="spellStart"/>
       <w:r>
         <w:t>L</w:t>
       </w:r>
       <w:r>
         <w:t>s</w:t>
       </w:r>
-      <w:proofErr w:type="spellEnd"/>
-      <w:r>
-        <w:t xml:space="preserve"> t??t?.</w:t>
-      </w:r>
-      <w:proofErr w:type="spellStart"/>
-      <w:r>
-        <w:t>txt</w:t>
-      </w:r>
-      <w:proofErr w:type="spellEnd"/>
+      <w:r>
+        <w:t xml:space="preserve"> t??t?.txt</w:t>
+      </w:r>
     </w:p>
     <w:p>
       <w:r>
         <w:tab/>
-      </w:r>
-      <w:proofErr w:type="spellStart"/>
-      <w:r>
-        <w:t>Ls</w:t>
-      </w:r>
-      <w:proofErr w:type="spellEnd"/>
-      <w:r>
-        <w:t xml:space="preserve"> </w:t>
-      </w:r>
-      <w:proofErr w:type="spellStart"/>
-      <w:r>
-        <w:t>tex</w:t>
-      </w:r>
-      <w:proofErr w:type="spellEnd"/>
-      <w:r>
-        <w:t>[t]?.</w:t>
-      </w:r>
-      <w:proofErr w:type="spellStart"/>
-      <w:r>
-        <w:t>txt</w:t>
-      </w:r>
-      <w:proofErr w:type="spellEnd"/>
+        <w:t>Ls tex[t]?.txt</w:t>
+      </w:r>
     </w:p>
     <w:p>
       <w:r>
         <w:tab/>
-      </w:r>
-      <w:proofErr w:type="spellStart"/>
-      <w:r>
-        <w:t>Ls</w:t>
-      </w:r>
-      <w:proofErr w:type="spellEnd"/>
-      <w:r>
-        <w:t xml:space="preserve"> </w:t>
-      </w:r>
-      <w:proofErr w:type="gramStart"/>
-      <w:r>
-        <w:t>text[1-3].txt</w:t>
-      </w:r>
-      <w:proofErr w:type="gramEnd"/>
+        <w:t>Ls text[1-3].txt</w:t>
+      </w:r>
     </w:p>
     <w:p>
       <w:r>
@@ -431,17 +259,25 @@
       <w:r>
         <w:t>Box 7 :</w:t>
       </w:r>
-    </w:p>
-    <w:p>
-      <w:r>
+      <w:r>
+        <w:t xml:space="preserve"> ps –aux | grep k</w:t>
+      </w:r>
+      <w:bookmarkStart w:id="0" w:name="_GoBack"/>
+      <w:bookmarkEnd w:id="0"/>
+    </w:p>
+    <w:p>
+      <w:pPr>
+        <w:rPr>
+          <w:b/>
+          <w:u w:val="single"/>
+        </w:rPr>
+      </w:pPr>
+      <w:r>
+        <w:rPr>
+          <w:b/>
+          <w:u w:val="single"/>
+        </w:rPr>
         <w:lastRenderedPageBreak/>
-        <w:tab/>
-        <w:t>Geben sie alle Prozesse aus, deren Kommandozeile mit k beginnt. TODO</w:t>
-      </w:r>
-    </w:p>
-    <w:p/>
-    <w:p>
-      <w:r>
         <w:t>Box 8:</w:t>
       </w:r>
     </w:p>
@@ -469,15 +305,7 @@
         </w:numPr>
       </w:pPr>
       <w:r>
-        <w:t xml:space="preserve">Umgebungsvariablen hingegen sind vordefinierte Variablen, die meistens auf Pfade wie z.B. HOME zeigen. Dies </w:t>
-      </w:r>
-      <w:proofErr w:type="gramStart"/>
-      <w:r>
-        <w:t>sind</w:t>
-      </w:r>
-      <w:proofErr w:type="gramEnd"/>
-      <w:r>
-        <w:t xml:space="preserve"> Systemvariablen, die sich aber verändern lassen.</w:t>
+        <w:t>Umgebungsvariablen hingegen sind vordefinierte Variablen, die meistens auf Pfade wie z.B. HOME zeigen. Dies sind Systemvariablen, die sich aber verändern lassen.</w:t>
       </w:r>
     </w:p>
     <w:p>
@@ -494,48 +322,24 @@
         </w:numPr>
       </w:pPr>
       <w:r>
-        <w:t xml:space="preserve">$HOME beinhaltet das Home Verzeichnis des </w:t>
-      </w:r>
-      <w:proofErr w:type="spellStart"/>
-      <w:r>
-        <w:t>PC’s</w:t>
-      </w:r>
-      <w:proofErr w:type="spellEnd"/>
-      <w:r>
-        <w:t>, Laptops -&gt; /</w:t>
-      </w:r>
-      <w:proofErr w:type="spellStart"/>
-      <w:r>
-        <w:t>home</w:t>
-      </w:r>
-      <w:proofErr w:type="spellEnd"/>
-      <w:r>
-        <w:t>/xKrieger135</w:t>
-      </w:r>
-    </w:p>
-    <w:p>
-      <w:pPr>
-        <w:pStyle w:val="Listenabsatz"/>
-      </w:pPr>
-    </w:p>
-    <w:p>
-      <w:pPr>
-        <w:pStyle w:val="Listenabsatz"/>
-        <w:numPr>
-          <w:ilvl w:val="0"/>
-          <w:numId w:val="1"/>
-        </w:numPr>
-      </w:pPr>
-      <w:r>
-        <w:t xml:space="preserve">$PATH beinhaltet den Suchpfad. Wenn kein Verzeichnis angegeben wird, werden Pfade durchsucht, die in </w:t>
-      </w:r>
-      <w:proofErr w:type="gramStart"/>
-      <w:r>
-        <w:t>dieser</w:t>
-      </w:r>
-      <w:proofErr w:type="gramEnd"/>
-      <w:r>
-        <w:t xml:space="preserve"> Variable gespeichert sind.</w:t>
+        <w:t>$HOME beinhaltet das Home Verzeichnis des PC’s, Laptops -&gt; /home/xKrieger135</w:t>
+      </w:r>
+    </w:p>
+    <w:p>
+      <w:pPr>
+        <w:pStyle w:val="Listenabsatz"/>
+      </w:pPr>
+    </w:p>
+    <w:p>
+      <w:pPr>
+        <w:pStyle w:val="Listenabsatz"/>
+        <w:numPr>
+          <w:ilvl w:val="0"/>
+          <w:numId w:val="1"/>
+        </w:numPr>
+      </w:pPr>
+      <w:r>
+        <w:t>$PATH beinhaltet den Suchpfad. Wenn kein Verzeichnis angegeben wird, werden Pfade durchsucht, die in dieser Variable gespeichert sind.</w:t>
       </w:r>
     </w:p>
     <w:p>
@@ -615,97 +419,106 @@
         </w:rPr>
       </w:pPr>
       <w:r>
+        <w:t>Die Tab Taste rechts vervollständigt etwas, bzw. es werden vervollstängigungs vorschläge gemacht. Wenn man a eingibt + Tab gibt es 117 Treffer zur Zeit bei uns.</w:t>
+      </w:r>
+    </w:p>
+    <w:p>
+      <w:pPr>
+        <w:pStyle w:val="Listenabsatz"/>
+        <w:numPr>
+          <w:ilvl w:val="0"/>
+          <w:numId w:val="1"/>
+        </w:numPr>
+      </w:pPr>
+      <w:r>
+        <w:t>Wenn noch kein Befehl eingegeben wurde, bekommt man befehle, die man schon mal irgendwann eingetippt hat als Vorschlag zurück.</w:t>
+      </w:r>
+    </w:p>
+    <w:p>
+      <w:pPr>
+        <w:pStyle w:val="Listenabsatz"/>
+      </w:pPr>
+    </w:p>
+    <w:p>
+      <w:pPr>
+        <w:pStyle w:val="Listenabsatz"/>
+        <w:numPr>
+          <w:ilvl w:val="0"/>
+          <w:numId w:val="1"/>
+        </w:numPr>
+      </w:pPr>
+      <w:r>
+        <w:t>Zeigt die Befehle, die während einer Sitzung eingegeben wurden.</w:t>
+      </w:r>
+    </w:p>
+    <w:p>
+      <w:pPr>
+        <w:pStyle w:val="Listenabsatz"/>
+      </w:pPr>
+    </w:p>
+    <w:p>
+      <w:pPr>
+        <w:pStyle w:val="Listenabsatz"/>
+        <w:numPr>
+          <w:ilvl w:val="0"/>
+          <w:numId w:val="1"/>
+        </w:numPr>
+      </w:pPr>
+      <w:r>
+        <w:t>Durch die .bashrc kann man Abkürzungen eintragen, Befehle etc. um sich die Arbeit mit der Shell zu erleichtern. Man kann sich einen Begrüßungstext angeben lassen oder oder oder.</w:t>
+      </w:r>
+    </w:p>
+    <w:p>
+      <w:pPr>
+        <w:pStyle w:val="Listenabsatz"/>
+      </w:pPr>
+    </w:p>
+    <w:p>
+      <w:pPr>
+        <w:pStyle w:val="Listenabsatz"/>
+        <w:ind w:left="1065"/>
         <w:rPr>
           <w:b/>
+          <w:u w:val="single"/>
         </w:rPr>
-        <w:t>WELCHE FUNKTION HAT DIE TAB RECHTS TASTE… NOCH MACHEN</w:t>
-      </w:r>
-    </w:p>
-    <w:p>
-      <w:pPr>
-        <w:pStyle w:val="Listenabsatz"/>
-        <w:numPr>
-          <w:ilvl w:val="0"/>
-          <w:numId w:val="1"/>
-        </w:numPr>
-      </w:pPr>
-      <w:r>
-        <w:t>Wenn noch kein Befehl eingegeben wurde, bekommt man befehle, die man schon mal irgendwann eingetippt hat als Vorschlag zurück.</w:t>
-      </w:r>
-    </w:p>
-    <w:p>
-      <w:pPr>
-        <w:pStyle w:val="Listenabsatz"/>
-      </w:pPr>
-    </w:p>
-    <w:p>
-      <w:pPr>
-        <w:pStyle w:val="Listenabsatz"/>
-        <w:numPr>
-          <w:ilvl w:val="0"/>
-          <w:numId w:val="1"/>
-        </w:numPr>
-      </w:pPr>
-      <w:r>
-        <w:t>Zeigt die Befehle, die während einer Sitzung eingegeben wurden.</w:t>
-      </w:r>
-    </w:p>
-    <w:p>
-      <w:pPr>
-        <w:pStyle w:val="Listenabsatz"/>
-      </w:pPr>
-    </w:p>
-    <w:p>
-      <w:pPr>
-        <w:pStyle w:val="Listenabsatz"/>
-        <w:numPr>
-          <w:ilvl w:val="0"/>
-          <w:numId w:val="1"/>
-        </w:numPr>
-      </w:pPr>
-      <w:r>
-        <w:t>Durch die .</w:t>
-      </w:r>
-      <w:proofErr w:type="spellStart"/>
-      <w:r>
-        <w:t>bashrc</w:t>
-      </w:r>
-      <w:proofErr w:type="spellEnd"/>
-      <w:r>
-        <w:t xml:space="preserve"> kann man Abkürzungen eintragen, Befehle etc. um sich die Arbeit mit der Shell zu erleichtern. Man kann sich einen Begrüßungstext angeben lassen oder </w:t>
-      </w:r>
-      <w:proofErr w:type="spellStart"/>
-      <w:r>
-        <w:t>oder</w:t>
-      </w:r>
-      <w:proofErr w:type="spellEnd"/>
-      <w:r>
-        <w:t xml:space="preserve"> </w:t>
-      </w:r>
-      <w:proofErr w:type="spellStart"/>
-      <w:r>
-        <w:t>oder</w:t>
-      </w:r>
-      <w:proofErr w:type="spellEnd"/>
-      <w:r>
-        <w:t>.</w:t>
-      </w:r>
-    </w:p>
-    <w:p>
-      <w:pPr>
-        <w:pStyle w:val="Listenabsatz"/>
-      </w:pPr>
-    </w:p>
-    <w:p>
-      <w:pPr>
-        <w:pStyle w:val="Listenabsatz"/>
-        <w:numPr>
-          <w:ilvl w:val="0"/>
-          <w:numId w:val="1"/>
-        </w:numPr>
-      </w:pPr>
-      <w:bookmarkStart w:id="0" w:name="_GoBack"/>
-      <w:bookmarkEnd w:id="0"/>
+      </w:pPr>
+      <w:r>
+        <w:rPr>
+          <w:b/>
+          <w:u w:val="single"/>
+        </w:rPr>
+        <w:t>Aufgabenteil 2:</w:t>
+      </w:r>
+    </w:p>
+    <w:p>
+      <w:pPr>
+        <w:pStyle w:val="Listenabsatz"/>
+        <w:ind w:left="1065"/>
+      </w:pPr>
+    </w:p>
+    <w:p>
+      <w:pPr>
+        <w:pStyle w:val="Listenabsatz"/>
+        <w:numPr>
+          <w:ilvl w:val="0"/>
+          <w:numId w:val="1"/>
+        </w:numPr>
+      </w:pPr>
+      <w:r>
+        <w:t>Der angegebene Script fragt den User nach seinem Namen und begrüßt diesen dann. Wenn "-h" oder "--help" als Parameter übergeben wird so wird eine Info ausgegeben. wenn mehr als ein Parameter übergeben wird so wird ein fehler ausgegeben.</w:t>
+      </w:r>
+    </w:p>
+    <w:p>
+      <w:pPr>
+        <w:pStyle w:val="Listenabsatz"/>
+        <w:numPr>
+          <w:ilvl w:val="0"/>
+          <w:numId w:val="1"/>
+        </w:numPr>
+      </w:pPr>
+      <w:r>
+        <w:t>gcc --version</w:t>
+      </w:r>
     </w:p>
     <w:p/>
     <w:p>

</xml_diff>